<commit_message>
Adding TimeStomper analysis and Adding notes to Screnshots in TimeStomp analysis
</commit_message>
<xml_diff>
--- a/topics/AntiForensics/Tool Evaluation/TimeStomp Tool Evaluation.docx
+++ b/topics/AntiForensics/Tool Evaluation/TimeStomp Tool Evaluation.docx
@@ -36,6 +36,12 @@
     </w:p>
     <w:sdt>
       <w:sdtPr>
+        <w:rPr>
+          <w:rFonts w:ascii="Times New Roman" w:eastAsiaTheme="minorHAnsi" w:hAnsi="Times New Roman" w:cs="Times New Roman"/>
+          <w:color w:val="auto"/>
+          <w:sz w:val="24"/>
+          <w:szCs w:val="24"/>
+        </w:rPr>
         <w:id w:val="1167752129"/>
         <w:docPartObj>
           <w:docPartGallery w:val="Table of Contents"/>
@@ -44,11 +50,7 @@
       </w:sdtPr>
       <w:sdtEndPr>
         <w:rPr>
-          <w:rFonts w:ascii="Times New Roman" w:eastAsiaTheme="minorHAnsi" w:hAnsi="Times New Roman" w:cs="Times New Roman"/>
           <w:noProof/>
-          <w:color w:val="auto"/>
-          <w:sz w:val="24"/>
-          <w:szCs w:val="24"/>
         </w:rPr>
       </w:sdtEndPr>
       <w:sdtContent>
@@ -433,38 +435,40 @@
           <w:rPr>
             <w:rStyle w:val="Hyperlink"/>
           </w:rPr>
-          <w:t>https://www.jonrajewski.co</w:t>
-        </w:r>
-        <w:r>
-          <w:rPr>
-            <w:rStyle w:val="Hyperlink"/>
-          </w:rPr>
-          <w:t>m</w:t>
-        </w:r>
-        <w:r>
-          <w:rPr>
-            <w:rStyle w:val="Hyperlink"/>
-          </w:rPr>
-          <w:t>/resources/</w:t>
+          <w:t>https://www.jonrajewski.com/resources/</w:t>
         </w:r>
       </w:hyperlink>
     </w:p>
     <w:p>
       <w:r>
-        <w:t>To download the tool, I simply clicked on the  “TimeStomp.exe” link under the “Anti-Forensic Tools” section of the page. When prompted by windows, I opted to save the file.</w:t>
-      </w:r>
-      <w:r>
-        <w:br/>
-      </w:r>
+        <w:t xml:space="preserve">To download the tool, I simply clicked on </w:t>
+      </w:r>
+      <w:proofErr w:type="gramStart"/>
+      <w:r>
+        <w:t>the  “</w:t>
+      </w:r>
+      <w:proofErr w:type="gramEnd"/>
+      <w:r>
+        <w:t>TimeStomp.exe” link under the “Anti-Forensic Tools” section of the page. When prompted by windows, I opted to save the file.</w:t>
+      </w:r>
+      <w:r>
+        <w:t xml:space="preserve"> </w:t>
+      </w:r>
+      <w:r>
+        <w:t>Doing this placed the “timestomp.exe” program into my windows downloads folder. Attempting to running this executable gave me the windows notice that “This app can’t run on your PC”</w:t>
+      </w:r>
+    </w:p>
+    <w:p>
       <w:r>
         <w:rPr>
           <w:noProof/>
         </w:rPr>
+        <w:lastRenderedPageBreak/>
         <w:drawing>
-          <wp:inline distT="0" distB="0" distL="0" distR="0" wp14:anchorId="623D0724" wp14:editId="01CF87E3">
-            <wp:extent cx="4528930" cy="2028825"/>
-            <wp:effectExtent l="0" t="0" r="5080" b="0"/>
-            <wp:docPr id="1" name="Picture 1"/>
+          <wp:inline distT="0" distB="0" distL="0" distR="0" wp14:anchorId="24CA4947" wp14:editId="0D236ABF">
+            <wp:extent cx="5943600" cy="1437640"/>
+            <wp:effectExtent l="0" t="0" r="0" b="0"/>
+            <wp:docPr id="2" name="Picture 2"/>
             <wp:cNvGraphicFramePr>
               <a:graphicFrameLocks xmlns:a="http://schemas.openxmlformats.org/drawingml/2006/main" noChangeAspect="1"/>
             </wp:cNvGraphicFramePr>
@@ -484,54 +488,6 @@
                   <pic:spPr>
                     <a:xfrm>
                       <a:off x="0" y="0"/>
-                      <a:ext cx="4606253" cy="2063463"/>
-                    </a:xfrm>
-                    <a:prstGeom prst="rect">
-                      <a:avLst/>
-                    </a:prstGeom>
-                  </pic:spPr>
-                </pic:pic>
-              </a:graphicData>
-            </a:graphic>
-          </wp:inline>
-        </w:drawing>
-      </w:r>
-    </w:p>
-    <w:p>
-      <w:r>
-        <w:lastRenderedPageBreak/>
-        <w:t>Doing this placed the “timestomp.exe” program into my windows downloads folder. Attempting to running this executable gave me the windows notice that “This app can’t run on your PC”</w:t>
-      </w:r>
-    </w:p>
-    <w:p>
-      <w:r>
-        <w:rPr>
-          <w:noProof/>
-        </w:rPr>
-        <w:drawing>
-          <wp:inline distT="0" distB="0" distL="0" distR="0" wp14:anchorId="24CA4947" wp14:editId="0D236ABF">
-            <wp:extent cx="5943600" cy="1437640"/>
-            <wp:effectExtent l="0" t="0" r="0" b="0"/>
-            <wp:docPr id="2" name="Picture 2"/>
-            <wp:cNvGraphicFramePr>
-              <a:graphicFrameLocks xmlns:a="http://schemas.openxmlformats.org/drawingml/2006/main" noChangeAspect="1"/>
-            </wp:cNvGraphicFramePr>
-            <a:graphic xmlns:a="http://schemas.openxmlformats.org/drawingml/2006/main">
-              <a:graphicData uri="http://schemas.openxmlformats.org/drawingml/2006/picture">
-                <pic:pic xmlns:pic="http://schemas.openxmlformats.org/drawingml/2006/picture">
-                  <pic:nvPicPr>
-                    <pic:cNvPr id="1" name=""/>
-                    <pic:cNvPicPr/>
-                  </pic:nvPicPr>
-                  <pic:blipFill>
-                    <a:blip r:embed="rId9"/>
-                    <a:stretch>
-                      <a:fillRect/>
-                    </a:stretch>
-                  </pic:blipFill>
-                  <pic:spPr>
-                    <a:xfrm>
-                      <a:off x="0" y="0"/>
                       <a:ext cx="5943600" cy="1437640"/>
                     </a:xfrm>
                     <a:prstGeom prst="rect">
@@ -546,6 +502,22 @@
       </w:r>
     </w:p>
     <w:p>
+      <w:pPr>
+        <w:jc w:val="center"/>
+        <w:rPr>
+          <w:i/>
+          <w:iCs/>
+        </w:rPr>
+      </w:pPr>
+      <w:r>
+        <w:rPr>
+          <w:i/>
+          <w:iCs/>
+        </w:rPr>
+        <w:t>Fig 1. The Windows Error Message</w:t>
+      </w:r>
+    </w:p>
+    <w:p>
       <w:r>
         <w:t xml:space="preserve">This error led me to seek out another sort of the program. I found a </w:t>
       </w:r>
@@ -568,7 +540,7 @@
       <w:r>
         <w:t xml:space="preserve">. You can find the repository here </w:t>
       </w:r>
-      <w:hyperlink r:id="rId10" w:history="1">
+      <w:hyperlink r:id="rId9" w:history="1">
         <w:r>
           <w:rPr>
             <w:rStyle w:val="Hyperlink"/>
@@ -632,7 +604,7 @@
                     <pic:cNvPicPr/>
                   </pic:nvPicPr>
                   <pic:blipFill>
-                    <a:blip r:embed="rId11"/>
+                    <a:blip r:embed="rId10"/>
                     <a:stretch>
                       <a:fillRect/>
                     </a:stretch>
@@ -655,6 +627,38 @@
     </w:p>
     <w:p>
       <w:pPr>
+        <w:jc w:val="center"/>
+        <w:rPr>
+          <w:i/>
+          <w:iCs/>
+        </w:rPr>
+      </w:pPr>
+      <w:r>
+        <w:rPr>
+          <w:i/>
+          <w:iCs/>
+        </w:rPr>
+        <w:t xml:space="preserve">Fig. 2. The same Error Message as it appears in </w:t>
+      </w:r>
+      <w:proofErr w:type="spellStart"/>
+      <w:r>
+        <w:rPr>
+          <w:i/>
+          <w:iCs/>
+        </w:rPr>
+        <w:t>Powershell</w:t>
+      </w:r>
+      <w:proofErr w:type="spellEnd"/>
+      <w:r>
+        <w:rPr>
+          <w:i/>
+          <w:iCs/>
+        </w:rPr>
+        <w:t>.</w:t>
+      </w:r>
+    </w:p>
+    <w:p>
+      <w:pPr>
         <w:pStyle w:val="Heading1"/>
       </w:pPr>
       <w:bookmarkStart w:id="2" w:name="_Toc42947866"/>
@@ -665,8 +669,13 @@
       <w:bookmarkEnd w:id="2"/>
     </w:p>
     <w:p>
-      <w:r>
-        <w:t>In order to complete the installation process for TimeStomp.exe, I was required to disable Windows Defender, which analyzed and detected the program as a virus. To do this, I took the following steps.</w:t>
+      <w:proofErr w:type="gramStart"/>
+      <w:r>
+        <w:t>In order to</w:t>
+      </w:r>
+      <w:proofErr w:type="gramEnd"/>
+      <w:r>
+        <w:t xml:space="preserve"> complete the installation process for TimeStomp.exe, I was required to disable Windows Defender, which analyzed and detected the program as a virus. To do this, I took the following steps.</w:t>
       </w:r>
     </w:p>
     <w:p>
@@ -703,7 +712,7 @@
                     <pic:cNvPicPr/>
                   </pic:nvPicPr>
                   <pic:blipFill>
-                    <a:blip r:embed="rId12"/>
+                    <a:blip r:embed="rId11"/>
                     <a:stretch>
                       <a:fillRect/>
                     </a:stretch>
@@ -722,6 +731,21 @@
             </a:graphic>
           </wp:inline>
         </w:drawing>
+      </w:r>
+    </w:p>
+    <w:p>
+      <w:pPr>
+        <w:rPr>
+          <w:i/>
+          <w:iCs/>
+        </w:rPr>
+      </w:pPr>
+      <w:r>
+        <w:rPr>
+          <w:i/>
+          <w:iCs/>
+        </w:rPr>
+        <w:t xml:space="preserve">                            Fig 3. The Windows Defender Main Window</w:t>
       </w:r>
     </w:p>
     <w:p>
@@ -771,7 +795,7 @@
                     <pic:cNvPicPr/>
                   </pic:nvPicPr>
                   <pic:blipFill>
-                    <a:blip r:embed="rId13"/>
+                    <a:blip r:embed="rId12"/>
                     <a:stretch>
                       <a:fillRect/>
                     </a:stretch>
@@ -793,6 +817,21 @@
       </w:r>
     </w:p>
     <w:p>
+      <w:pPr>
+        <w:rPr>
+          <w:i/>
+          <w:iCs/>
+        </w:rPr>
+      </w:pPr>
+      <w:r>
+        <w:rPr>
+          <w:i/>
+          <w:iCs/>
+        </w:rPr>
+        <w:t xml:space="preserve">                                                  Fig 4. The Modified Windows Defender Setting</w:t>
+      </w:r>
+    </w:p>
+    <w:p>
       <w:r>
         <w:t>With these steps completed, Windows Defender is disabled for long enough for the evaluation to be completed.</w:t>
       </w:r>
@@ -859,9 +898,8 @@
         <w:t xml:space="preserve"> is just one tool that can perform this type of technique. I will instead be analyzing other tools that should be able to edit the MACE values of files on Windows 10 systems.</w:t>
       </w:r>
     </w:p>
-    <w:p/>
     <w:sectPr>
-      <w:footerReference w:type="default" r:id="rId14"/>
+      <w:footerReference w:type="default" r:id="rId13"/>
       <w:pgSz w:w="12240" w:h="15840"/>
       <w:pgMar w:top="1440" w:right="1440" w:bottom="1440" w:left="1440" w:header="720" w:footer="720" w:gutter="0"/>
       <w:cols w:space="720"/>
@@ -1273,6 +1311,7 @@
     <w:lsdException w:name="HTML Sample" w:semiHidden="1" w:unhideWhenUsed="1"/>
     <w:lsdException w:name="HTML Typewriter" w:semiHidden="1" w:unhideWhenUsed="1"/>
     <w:lsdException w:name="HTML Variable" w:semiHidden="1" w:unhideWhenUsed="1"/>
+    <w:lsdException w:name="Normal Table" w:semiHidden="1" w:unhideWhenUsed="1"/>
     <w:lsdException w:name="annotation subject" w:semiHidden="1" w:unhideWhenUsed="1"/>
     <w:lsdException w:name="No List" w:semiHidden="1" w:unhideWhenUsed="1"/>
     <w:lsdException w:name="Outline List 1" w:semiHidden="1" w:unhideWhenUsed="1"/>
@@ -1319,8 +1358,10 @@
     <w:lsdException w:name="Table Subtle 2" w:semiHidden="1" w:unhideWhenUsed="1"/>
     <w:lsdException w:name="Table Web 1" w:semiHidden="1" w:unhideWhenUsed="1"/>
     <w:lsdException w:name="Table Web 2" w:semiHidden="1" w:unhideWhenUsed="1"/>
+    <w:lsdException w:name="Table Web 3" w:semiHidden="1" w:unhideWhenUsed="1"/>
     <w:lsdException w:name="Balloon Text" w:semiHidden="1" w:unhideWhenUsed="1"/>
     <w:lsdException w:name="Table Grid" w:uiPriority="39"/>
+    <w:lsdException w:name="Table Theme" w:semiHidden="1" w:unhideWhenUsed="1"/>
     <w:lsdException w:name="Placeholder Text" w:semiHidden="1"/>
     <w:lsdException w:name="No Spacing" w:uiPriority="1" w:qFormat="1"/>
     <w:lsdException w:name="Light Shading" w:uiPriority="60"/>
@@ -1579,6 +1620,7 @@
   <w:style w:type="character" w:default="1" w:styleId="DefaultParagraphFont">
     <w:name w:val="Default Paragraph Font"/>
     <w:uiPriority w:val="1"/>
+    <w:semiHidden/>
     <w:unhideWhenUsed/>
   </w:style>
   <w:style w:type="table" w:default="1" w:styleId="TableNormal">

</xml_diff>